<commit_message>
Cheat Sheet: minor changes
</commit_message>
<xml_diff>
--- a/Cheat Sheet.docx
+++ b/Cheat Sheet.docx
@@ -7,7 +7,12 @@
         <w:pStyle w:val="Titre"/>
       </w:pPr>
       <w:r>
-        <w:t>Google Code Jam Cheat Sheet</w:t>
+        <w:t>Go</w:t>
+      </w:r>
+      <w:bookmarkStart w:id="0" w:name="_GoBack"/>
+      <w:bookmarkEnd w:id="0"/>
+      <w:r>
+        <w:t>ogle Code Jam Cheat Sheet</w:t>
       </w:r>
     </w:p>
     <w:p>
@@ -166,91 +171,6 @@
         <w:pStyle w:val="Titre2"/>
       </w:pPr>
       <w:r>
-        <w:t>Types of problems</w:t>
-      </w:r>
-    </w:p>
-    <w:p>
-      <w:r>
-        <w:t>Try to find the most appropriate category, it will help you find an existing solution:</w:t>
-      </w:r>
-    </w:p>
-    <w:p>
-      <w:pPr>
-        <w:pStyle w:val="Paragraphedeliste"/>
-        <w:numPr>
-          <w:ilvl w:val="0"/>
-          <w:numId w:val="7"/>
-        </w:numPr>
-      </w:pPr>
-      <w:r>
-        <w:t>Numerical</w:t>
-      </w:r>
-    </w:p>
-    <w:p>
-      <w:pPr>
-        <w:pStyle w:val="Paragraphedeliste"/>
-        <w:numPr>
-          <w:ilvl w:val="0"/>
-          <w:numId w:val="3"/>
-        </w:numPr>
-      </w:pPr>
-      <w:r>
-        <w:t>Graph</w:t>
-      </w:r>
-    </w:p>
-    <w:p>
-      <w:pPr>
-        <w:pStyle w:val="Paragraphedeliste"/>
-        <w:numPr>
-          <w:ilvl w:val="0"/>
-          <w:numId w:val="3"/>
-        </w:numPr>
-      </w:pPr>
-      <w:r>
-        <w:t>Tree</w:t>
-      </w:r>
-    </w:p>
-    <w:p>
-      <w:pPr>
-        <w:pStyle w:val="Paragraphedeliste"/>
-        <w:numPr>
-          <w:ilvl w:val="0"/>
-          <w:numId w:val="3"/>
-        </w:numPr>
-      </w:pPr>
-      <w:r>
-        <w:t>Geometric</w:t>
-      </w:r>
-    </w:p>
-    <w:p>
-      <w:pPr>
-        <w:pStyle w:val="Paragraphedeliste"/>
-        <w:numPr>
-          <w:ilvl w:val="0"/>
-          <w:numId w:val="3"/>
-        </w:numPr>
-      </w:pPr>
-      <w:r>
-        <w:t>String</w:t>
-      </w:r>
-    </w:p>
-    <w:p>
-      <w:pPr>
-        <w:pStyle w:val="Paragraphedeliste"/>
-        <w:numPr>
-          <w:ilvl w:val="0"/>
-          <w:numId w:val="3"/>
-        </w:numPr>
-      </w:pPr>
-      <w:r>
-        <w:t>Set</w:t>
-      </w:r>
-    </w:p>
-    <w:p>
-      <w:pPr>
-        <w:pStyle w:val="Titre2"/>
-      </w:pPr>
-      <w:r>
         <w:t>Your implementation is too slow?</w:t>
       </w:r>
     </w:p>
@@ -295,15 +215,7 @@
         <w:pStyle w:val="Titre2"/>
       </w:pPr>
       <w:r>
-        <w:t>Big</w:t>
-      </w:r>
-      <w:r>
-        <w:t>-O complexity and execution time</w:t>
-      </w:r>
-    </w:p>
-    <w:p>
-      <w:r>
-        <w:t>Remember you only have 8 minutes to download/run/upload the “large” problem.</w:t>
+        <w:t>Maximum problem size, depending on complexity</w:t>
       </w:r>
     </w:p>
     <w:tbl>
@@ -1398,8 +1310,10 @@
         <w:pStyle w:val="Titre2"/>
       </w:pPr>
       <w:r>
-        <w:lastRenderedPageBreak/>
         <w:t>Combination</w:t>
+      </w:r>
+      <w:r>
+        <w:t>s or Sets</w:t>
       </w:r>
       <w:r>
         <w:t xml:space="preserve"> (order is ignored)</w:t>
@@ -1909,6 +1823,7 @@
         <w:pStyle w:val="Titre2"/>
       </w:pPr>
       <w:r>
+        <w:lastRenderedPageBreak/>
         <w:t>Probability</w:t>
       </w:r>
     </w:p>
@@ -1924,6 +1839,9 @@
         <w:gridCol w:w="3021"/>
       </w:tblGrid>
       <w:tr>
+        <w:trPr>
+          <w:cantSplit/>
+        </w:trPr>
         <w:tc>
           <w:tcPr>
             <w:tcW w:w="2972" w:type="dxa"/>
@@ -2833,17 +2751,10 @@
       </w:r>
       <w:r>
         <w:br/>
-      </w:r>
-      <w:proofErr w:type="gramStart"/>
-      <w:r>
         <w:t>I</w:t>
       </w:r>
       <w:r>
-        <w:t>f</w:t>
-      </w:r>
-      <w:proofErr w:type="gramEnd"/>
-      <w:r>
-        <w:t xml:space="preserve"> </w:t>
+        <w:t xml:space="preserve">f </w:t>
       </w:r>
       <w:r>
         <w:t>some</w:t>
@@ -2864,8 +2775,6 @@
         <w:br/>
         <w:t>If many people fails (&lt; 70% success), you may consider skipping the problem.</w:t>
       </w:r>
-      <w:bookmarkStart w:id="0" w:name="_GoBack"/>
-      <w:bookmarkEnd w:id="0"/>
     </w:p>
     <w:p>
       <w:pPr>
@@ -4240,11 +4149,11 @@
     <w:uiPriority w:val="9"/>
     <w:unhideWhenUsed/>
     <w:qFormat/>
-    <w:rsid w:val="007E2217"/>
+    <w:rsid w:val="0027774D"/>
     <w:pPr>
       <w:keepNext/>
       <w:keepLines/>
-      <w:spacing w:before="40" w:after="0"/>
+      <w:spacing w:before="120" w:after="0"/>
       <w:outlineLvl w:val="1"/>
     </w:pPr>
     <w:rPr>
@@ -4386,12 +4295,13 @@
     <w:basedOn w:val="Policepardfaut"/>
     <w:link w:val="Titre2"/>
     <w:uiPriority w:val="9"/>
-    <w:rsid w:val="007E2217"/>
+    <w:rsid w:val="0027774D"/>
     <w:rPr>
       <w:rFonts w:asciiTheme="majorHAnsi" w:eastAsiaTheme="majorEastAsia" w:hAnsiTheme="majorHAnsi" w:cstheme="majorBidi"/>
       <w:color w:val="2E74B5" w:themeColor="accent1" w:themeShade="BF"/>
       <w:sz w:val="26"/>
       <w:szCs w:val="26"/>
+      <w:lang w:val="en-US"/>
     </w:rPr>
   </w:style>
   <w:style w:type="table" w:styleId="Grilledutableau">
@@ -4489,6 +4399,18 @@
     <w:name w:val="sup"/>
     <w:basedOn w:val="Policepardfaut"/>
     <w:rsid w:val="00572A1E"/>
+  </w:style>
+  <w:style w:type="paragraph" w:styleId="Sansinterligne">
+    <w:name w:val="No Spacing"/>
+    <w:uiPriority w:val="1"/>
+    <w:qFormat/>
+    <w:rsid w:val="00F11824"/>
+    <w:pPr>
+      <w:spacing w:after="0" w:line="240" w:lineRule="auto"/>
+    </w:pPr>
+    <w:rPr>
+      <w:lang w:val="en-US"/>
+    </w:rPr>
   </w:style>
 </w:styles>
 </file>
@@ -4759,7 +4681,7 @@
 </file>
 
 <file path=customXml/itemProps1.xml><?xml version="1.0" encoding="utf-8"?>
-<ds:datastoreItem xmlns:ds="http://schemas.openxmlformats.org/officeDocument/2006/customXml" ds:itemID="{5B4D461A-1816-4716-8523-A1536A8B5AA1}">
+<ds:datastoreItem xmlns:ds="http://schemas.openxmlformats.org/officeDocument/2006/customXml" ds:itemID="{ACF1940A-E30D-4AB8-82DC-6A245EA1B5EA}">
   <ds:schemaRefs>
     <ds:schemaRef ds:uri="http://schemas.openxmlformats.org/officeDocument/2006/bibliography"/>
   </ds:schemaRefs>

</xml_diff>

<commit_message>
Cheat Sheet: improved the list of classic techniques
</commit_message>
<xml_diff>
--- a/Cheat Sheet.docx
+++ b/Cheat Sheet.docx
@@ -7,12 +7,7 @@
         <w:pStyle w:val="Titre"/>
       </w:pPr>
       <w:r>
-        <w:t>Go</w:t>
-      </w:r>
-      <w:bookmarkStart w:id="0" w:name="_GoBack"/>
-      <w:bookmarkEnd w:id="0"/>
-      <w:r>
-        <w:t>ogle Code Jam Cheat Sheet</w:t>
+        <w:t>Google Code Jam Cheat Sheet</w:t>
       </w:r>
     </w:p>
     <w:p>
@@ -115,7 +110,10 @@
         <w:pStyle w:val="Titre2"/>
       </w:pPr>
       <w:r>
-        <w:t>Classic algorithmic techniques</w:t>
+        <w:t xml:space="preserve">Classic algorithms and </w:t>
+      </w:r>
+      <w:r>
+        <w:t>techniques</w:t>
       </w:r>
     </w:p>
     <w:p>
@@ -129,6 +127,9 @@
       <w:r>
         <w:t>Brute force</w:t>
       </w:r>
+      <w:r>
+        <w:t xml:space="preserve"> / Backtracking</w:t>
+      </w:r>
     </w:p>
     <w:p>
       <w:pPr>
@@ -139,7 +140,13 @@
         </w:numPr>
       </w:pPr>
       <w:r>
-        <w:t>Divide and conquer</w:t>
+        <w:t>Graph/</w:t>
+      </w:r>
+      <w:r>
+        <w:t>T</w:t>
+      </w:r>
+      <w:r>
+        <w:t>ree traversal: BFS and DFS</w:t>
       </w:r>
     </w:p>
     <w:p>
@@ -151,7 +158,21 @@
         </w:numPr>
       </w:pPr>
       <w:r>
-        <w:t>Base case and build</w:t>
+        <w:t xml:space="preserve">Divide and </w:t>
+      </w:r>
+      <w:r>
+        <w:t>C</w:t>
+      </w:r>
+      <w:bookmarkStart w:id="0" w:name="_GoBack"/>
+      <w:bookmarkEnd w:id="0"/>
+      <w:r>
+        <w:t>onquer</w:t>
+      </w:r>
+      <w:r>
+        <w:t xml:space="preserve"> </w:t>
+      </w:r>
+      <w:r>
+        <w:t>/ Binary Search</w:t>
       </w:r>
     </w:p>
     <w:p>
@@ -163,7 +184,52 @@
         </w:numPr>
       </w:pPr>
       <w:r>
+        <w:t>Base case and build</w:t>
+      </w:r>
+    </w:p>
+    <w:p>
+      <w:pPr>
+        <w:pStyle w:val="Paragraphedeliste"/>
+        <w:numPr>
+          <w:ilvl w:val="0"/>
+          <w:numId w:val="2"/>
+        </w:numPr>
+      </w:pPr>
+      <w:r>
         <w:t>Dynamic programming</w:t>
+      </w:r>
+      <w:r>
+        <w:t xml:space="preserve"> (e.g. cache and reuse data)</w:t>
+      </w:r>
+    </w:p>
+    <w:p>
+      <w:pPr>
+        <w:pStyle w:val="Paragraphedeliste"/>
+        <w:numPr>
+          <w:ilvl w:val="0"/>
+          <w:numId w:val="2"/>
+        </w:numPr>
+      </w:pPr>
+      <w:r>
+        <w:t xml:space="preserve">Path finding (e.g A*, </w:t>
+      </w:r>
+      <w:r>
+        <w:t>Dijkstra</w:t>
+      </w:r>
+      <w:r>
+        <w:t>)</w:t>
+      </w:r>
+    </w:p>
+    <w:p>
+      <w:pPr>
+        <w:pStyle w:val="Paragraphedeliste"/>
+        <w:numPr>
+          <w:ilvl w:val="0"/>
+          <w:numId w:val="2"/>
+        </w:numPr>
+      </w:pPr>
+      <w:r>
+        <w:t>Heuristics (e.g greedy algorithm)</w:t>
       </w:r>
     </w:p>
     <w:p>
@@ -183,7 +249,7 @@
         </w:numPr>
       </w:pPr>
       <w:r>
-        <w:t>Can I save the intermediate result to avoid computing the same thing again and again?</w:t>
+        <w:t>Are you visiting the same graph node several time?</w:t>
       </w:r>
     </w:p>
     <w:p>
@@ -195,7 +261,7 @@
         </w:numPr>
       </w:pPr>
       <w:r>
-        <w:t>Can I pre-compute some useful data?</w:t>
+        <w:t>Can I save the intermediate result to avoid computing the same thing again and again?</w:t>
       </w:r>
     </w:p>
     <w:p>
@@ -207,7 +273,25 @@
         </w:numPr>
       </w:pPr>
       <w:r>
-        <w:t>Can I quickly eliminate a whole set of candidate solution (early fail)?</w:t>
+        <w:t>Can I pre-compute some useful data?</w:t>
+      </w:r>
+    </w:p>
+    <w:p>
+      <w:pPr>
+        <w:pStyle w:val="Paragraphedeliste"/>
+        <w:numPr>
+          <w:ilvl w:val="0"/>
+          <w:numId w:val="5"/>
+        </w:numPr>
+      </w:pPr>
+      <w:r>
+        <w:t>Can I quickly eliminate a whole set of candidate solution (</w:t>
+      </w:r>
+      <w:r>
+        <w:t>pruning</w:t>
+      </w:r>
+      <w:r>
+        <w:t>)?</w:t>
       </w:r>
     </w:p>
     <w:p>
@@ -771,11 +855,9 @@
             <w:pPr>
               <w:pStyle w:val="Textebrut"/>
             </w:pPr>
-            <w:proofErr w:type="spellStart"/>
             <w:r>
               <w:t>int</w:t>
             </w:r>
-            <w:proofErr w:type="spellEnd"/>
           </w:p>
         </w:tc>
         <w:tc>
@@ -799,11 +881,9 @@
             <w:pPr>
               <w:pStyle w:val="Textebrut"/>
             </w:pPr>
-            <w:proofErr w:type="spellStart"/>
             <w:r>
               <w:t>BigInteger</w:t>
             </w:r>
-            <w:proofErr w:type="spellEnd"/>
           </w:p>
         </w:tc>
         <w:tc>
@@ -1767,6 +1847,7 @@
           </w:tcPr>
           <w:p>
             <w:r>
+              <w:lastRenderedPageBreak/>
               <w:t>Number of permutations</w:t>
             </w:r>
           </w:p>
@@ -2426,15 +2507,7 @@
               <w:pStyle w:val="Textebrut"/>
             </w:pPr>
             <w:r>
-              <w:t xml:space="preserve">function </w:t>
-            </w:r>
-            <w:proofErr w:type="spellStart"/>
-            <w:r>
-              <w:t>gcd</w:t>
-            </w:r>
-            <w:proofErr w:type="spellEnd"/>
-            <w:r>
-              <w:t>(a, b)</w:t>
+              <w:t>function gcd(a, b)</w:t>
             </w:r>
           </w:p>
           <w:p>
@@ -2594,11 +2667,9 @@
             <w:tcW w:w="3021" w:type="dxa"/>
           </w:tcPr>
           <w:p>
-            <w:proofErr w:type="spellStart"/>
             <w:r>
               <w:t>Coprime</w:t>
             </w:r>
-            <w:proofErr w:type="spellEnd"/>
           </w:p>
           <w:p>
             <m:oMathPara>
@@ -2833,7 +2904,7 @@
         </w:numPr>
       </w:pPr>
       <w:r>
-        <w:t>Remove all unused code and clean everything that stays in your program</w:t>
+        <w:t>Remove all unused code and clean everything that stays in your progra</w:t>
       </w:r>
     </w:p>
     <w:sectPr>
@@ -4681,7 +4752,7 @@
 </file>
 
 <file path=customXml/itemProps1.xml><?xml version="1.0" encoding="utf-8"?>
-<ds:datastoreItem xmlns:ds="http://schemas.openxmlformats.org/officeDocument/2006/customXml" ds:itemID="{ACF1940A-E30D-4AB8-82DC-6A245EA1B5EA}">
+<ds:datastoreItem xmlns:ds="http://schemas.openxmlformats.org/officeDocument/2006/customXml" ds:itemID="{F98C09F9-4306-48AE-89A2-9B03E4543D79}">
   <ds:schemaRefs>
     <ds:schemaRef ds:uri="http://schemas.openxmlformats.org/officeDocument/2006/bibliography"/>
   </ds:schemaRefs>

</xml_diff>

<commit_message>
Cheat sheet : minor changes
</commit_message>
<xml_diff>
--- a/Cheat Sheet.docx
+++ b/Cheat Sheet.docx
@@ -48,7 +48,13 @@
         </w:numPr>
       </w:pPr>
       <w:r>
-        <w:t>Is a suboptimal solution accepted, i.e. can I use a heuristic?</w:t>
+        <w:t>Is a suboptim</w:t>
+      </w:r>
+      <w:r>
+        <w:t>al solution accepted, i.e. can you</w:t>
+      </w:r>
+      <w:r>
+        <w:t xml:space="preserve"> use a heuristic?</w:t>
       </w:r>
     </w:p>
     <w:p>
@@ -66,7 +72,16 @@
         <w:t>hat input would</w:t>
       </w:r>
       <w:r>
-        <w:t xml:space="preserve"> fool my heuristic?</w:t>
+        <w:t xml:space="preserve"> fool </w:t>
+      </w:r>
+      <w:r>
+        <w:t>your</w:t>
+      </w:r>
+      <w:r>
+        <w:t xml:space="preserve"> heuristic?</w:t>
+      </w:r>
+      <w:r>
+        <w:t xml:space="preserve"> Is it acceptable?</w:t>
       </w:r>
     </w:p>
     <w:p>
@@ -78,7 +93,13 @@
         </w:numPr>
       </w:pPr>
       <w:r>
-        <w:t>Can I divide the problem into smaller ones?</w:t>
+        <w:t>Can</w:t>
+      </w:r>
+      <w:r>
+        <w:t xml:space="preserve"> you</w:t>
+      </w:r>
+      <w:r>
+        <w:t xml:space="preserve"> divide the problem into smaller ones?</w:t>
       </w:r>
     </w:p>
     <w:p>
@@ -90,7 +111,10 @@
         </w:numPr>
       </w:pPr>
       <w:r>
-        <w:t>Can I build the answer from a base case, like N=1?</w:t>
+        <w:t>Can you</w:t>
+      </w:r>
+      <w:r>
+        <w:t xml:space="preserve"> build the answer from a base case, like N=1?</w:t>
       </w:r>
     </w:p>
     <w:p>
@@ -197,7 +221,10 @@
         <w:t>Dynamic programming</w:t>
       </w:r>
       <w:r>
-        <w:t xml:space="preserve"> (e.g. cache and reuse data)</w:t>
+        <w:t xml:space="preserve"> (</w:t>
+      </w:r>
+      <w:r>
+        <w:t>cache and reuse data)</w:t>
       </w:r>
     </w:p>
     <w:p>
@@ -265,7 +292,10 @@
         </w:numPr>
       </w:pPr>
       <w:r>
-        <w:t>Are you visiting the same graph node several time?</w:t>
+        <w:t>Are you</w:t>
+      </w:r>
+      <w:r>
+        <w:t xml:space="preserve"> visiting the same graph node several time?</w:t>
       </w:r>
     </w:p>
     <w:p>
@@ -277,7 +307,18 @@
         </w:numPr>
       </w:pPr>
       <w:r>
-        <w:t>Can I save the intermediate result to avoid computing the same thing again and again?</w:t>
+        <w:t>Can you</w:t>
+      </w:r>
+      <w:r>
+        <w:t xml:space="preserve"> save the intermediate result</w:t>
+      </w:r>
+      <w:r>
+        <w:t>s</w:t>
+      </w:r>
+      <w:bookmarkStart w:id="0" w:name="_GoBack"/>
+      <w:bookmarkEnd w:id="0"/>
+      <w:r>
+        <w:t xml:space="preserve"> to avoid computing the same thing again and again?</w:t>
       </w:r>
     </w:p>
     <w:p>
@@ -289,7 +330,10 @@
         </w:numPr>
       </w:pPr>
       <w:r>
-        <w:t>Can I pre-compute some useful data?</w:t>
+        <w:t>Can you</w:t>
+      </w:r>
+      <w:r>
+        <w:t xml:space="preserve"> pre-compute some useful data?</w:t>
       </w:r>
     </w:p>
     <w:p>
@@ -301,7 +345,22 @@
         </w:numPr>
       </w:pPr>
       <w:r>
-        <w:t>Can I quickly eliminate a whole set of candidate solution (</w:t>
+        <w:t>Can you</w:t>
+      </w:r>
+      <w:r>
+        <w:t xml:space="preserve"> quickly eliminate a </w:t>
+      </w:r>
+      <w:r>
+        <w:t>large</w:t>
+      </w:r>
+      <w:r>
+        <w:t xml:space="preserve"> set of candidate solution</w:t>
+      </w:r>
+      <w:r>
+        <w:t>s</w:t>
+      </w:r>
+      <w:r>
+        <w:t xml:space="preserve"> (</w:t>
       </w:r>
       <w:r>
         <w:t>pruning</w:t>
@@ -887,7 +946,10 @@
               <w:pStyle w:val="Textebrut"/>
             </w:pPr>
             <w:r>
-              <w:t>long</w:t>
+              <w:t>L</w:t>
+            </w:r>
+            <w:r>
+              <w:t>ong</w:t>
             </w:r>
           </w:p>
         </w:tc>
@@ -1367,8 +1429,6 @@
                       </w:rPr>
                       <m:t>±</m:t>
                     </m:r>
-                    <w:bookmarkStart w:id="0" w:name="_GoBack"/>
-                    <w:bookmarkEnd w:id="0"/>
                     <m:rad>
                       <m:radPr>
                         <m:degHide m:val="1"/>
@@ -2786,6 +2846,10 @@
       <w:r>
         <w:t>information</w:t>
       </w:r>
+      <w:r>
+        <w:br/>
+        <w:t>(including the limits, the problem size and the statistics)</w:t>
+      </w:r>
     </w:p>
     <w:p>
       <w:pPr>
@@ -2821,6 +2885,9 @@
       </w:pPr>
       <w:r>
         <w:t>Still nothing? Keep 30 to 60 minutes for the brute force implementation</w:t>
+      </w:r>
+      <w:r>
+        <w:t>.</w:t>
       </w:r>
     </w:p>
     <w:p>
@@ -4790,7 +4857,7 @@
 </file>
 
 <file path=customXml/itemProps1.xml><?xml version="1.0" encoding="utf-8"?>
-<ds:datastoreItem xmlns:ds="http://schemas.openxmlformats.org/officeDocument/2006/customXml" ds:itemID="{62D29DC3-05B8-4211-AE8E-87EF4CB9A50E}">
+<ds:datastoreItem xmlns:ds="http://schemas.openxmlformats.org/officeDocument/2006/customXml" ds:itemID="{70AD8698-61A6-4D75-AC96-85076A0B0E8C}">
   <ds:schemaRefs>
     <ds:schemaRef ds:uri="http://schemas.openxmlformats.org/officeDocument/2006/bibliography"/>
   </ds:schemaRefs>

</xml_diff>